<commit_message>
Update to schedule, cast list, and cast list on web
Update to schedule, cast list, and cast list on web
</commit_message>
<xml_diff>
--- a/howTo26/H2$ Schedule for Cast revised-Final3.docx
+++ b/howTo26/H2$ Schedule for Cast revised-Final3.docx
@@ -1647,9 +1647,8 @@
                 <w:szCs w:val="20"/>
                 <w14:ligatures w14:val="standardContextual"/>
               </w:rPr>
-              <w:t xml:space="preserve">Miss </w:t>
-            </w:r>
-            <w:proofErr w:type="spellStart"/>
+              <w:t>Miss Kromholtz</w:t>
+            </w:r>
             <w:r>
               <w:rPr>
                 <w:rFonts w:eastAsiaTheme="minorHAnsi"/>
@@ -1658,9 +1657,8 @@
                 <w:szCs w:val="20"/>
                 <w14:ligatures w14:val="standardContextual"/>
               </w:rPr>
-              <w:t>Kromholtz</w:t>
-            </w:r>
-            <w:proofErr w:type="spellEnd"/>
+              <w:t xml:space="preserve">, </w:t>
+            </w:r>
             <w:r>
               <w:rPr>
                 <w:rFonts w:eastAsiaTheme="minorHAnsi"/>
@@ -1669,7 +1667,7 @@
                 <w:szCs w:val="20"/>
                 <w14:ligatures w14:val="standardContextual"/>
               </w:rPr>
-              <w:t xml:space="preserve"> and other minor female roles</w:t>
+              <w:t>scrubwomen, and additional lines</w:t>
             </w:r>
           </w:p>
           <w:p>
@@ -1774,6 +1772,14 @@
                 <w:szCs w:val="20"/>
               </w:rPr>
             </w:pPr>
+          </w:p>
+          <w:p>
+            <w:pPr>
+              <w:rPr>
+                <w:sz w:val="20"/>
+                <w:szCs w:val="20"/>
+              </w:rPr>
+            </w:pPr>
             <w:r>
               <w:rPr>
                 <w:sz w:val="20"/>
@@ -1814,8 +1820,8 @@
           <w:p>
             <w:pPr>
               <w:rPr>
-                <w:sz w:val="18"/>
-                <w:szCs w:val="18"/>
+                <w:sz w:val="20"/>
+                <w:szCs w:val="20"/>
               </w:rPr>
             </w:pPr>
             <w:r>
@@ -1829,30 +1835,38 @@
           <w:p>
             <w:pPr>
               <w:rPr>
-                <w:sz w:val="18"/>
-                <w:szCs w:val="18"/>
-              </w:rPr>
-            </w:pPr>
-          </w:p>
-          <w:p>
-            <w:pPr>
-              <w:rPr>
-                <w:sz w:val="18"/>
-                <w:szCs w:val="18"/>
-              </w:rPr>
-            </w:pPr>
-          </w:p>
-          <w:p>
-            <w:pPr>
-              <w:rPr>
-                <w:sz w:val="18"/>
-                <w:szCs w:val="18"/>
-              </w:rPr>
-            </w:pPr>
-            <w:r>
-              <w:rPr>
-                <w:sz w:val="18"/>
-                <w:szCs w:val="18"/>
+                <w:sz w:val="20"/>
+                <w:szCs w:val="20"/>
+              </w:rPr>
+            </w:pPr>
+          </w:p>
+          <w:p>
+            <w:pPr>
+              <w:rPr>
+                <w:sz w:val="20"/>
+                <w:szCs w:val="20"/>
+              </w:rPr>
+            </w:pPr>
+          </w:p>
+          <w:p>
+            <w:pPr>
+              <w:rPr>
+                <w:sz w:val="20"/>
+                <w:szCs w:val="20"/>
+              </w:rPr>
+            </w:pPr>
+          </w:p>
+          <w:p>
+            <w:pPr>
+              <w:rPr>
+                <w:sz w:val="20"/>
+                <w:szCs w:val="20"/>
+              </w:rPr>
+            </w:pPr>
+            <w:r>
+              <w:rPr>
+                <w:sz w:val="20"/>
+                <w:szCs w:val="20"/>
               </w:rPr>
               <w:t>ALL</w:t>
             </w:r>
@@ -2931,6 +2945,13 @@
                 <w:szCs w:val="20"/>
               </w:rPr>
               <w:t>, Ross</w:t>
+            </w:r>
+            <w:r>
+              <w:rPr>
+                <w:sz w:val="20"/>
+                <w:szCs w:val="20"/>
+              </w:rPr>
+              <w:t>, Chris</w:t>
             </w:r>
           </w:p>
         </w:tc>
@@ -5409,6 +5430,13 @@
                 <w:szCs w:val="20"/>
               </w:rPr>
             </w:pPr>
+            <w:r>
+              <w:rPr>
+                <w:sz w:val="20"/>
+                <w:szCs w:val="20"/>
+              </w:rPr>
+              <w:t>Kate</w:t>
+            </w:r>
           </w:p>
         </w:tc>
       </w:tr>
@@ -6487,13 +6515,14 @@
       <w:tr>
         <w:trPr>
           <w:cantSplit/>
-          <w:trHeight w:val="315"/>
+          <w:trHeight w:val="332"/>
         </w:trPr>
         <w:tc>
           <w:tcPr>
             <w:tcW w:w="1435" w:type="dxa"/>
             <w:shd w:val="clear" w:color="auto" w:fill="FFFACC"/>
             <w:noWrap/>
+            <w:vAlign w:val="center"/>
           </w:tcPr>
           <w:p>
             <w:pPr>
@@ -6509,14 +6538,6 @@
               </w:rPr>
               <w:t>Sun. 4/5</w:t>
             </w:r>
-          </w:p>
-          <w:p>
-            <w:pPr>
-              <w:rPr>
-                <w:sz w:val="20"/>
-                <w:szCs w:val="20"/>
-              </w:rPr>
-            </w:pPr>
           </w:p>
         </w:tc>
         <w:tc>
@@ -6524,6 +6545,7 @@
             <w:tcW w:w="933" w:type="dxa"/>
             <w:shd w:val="clear" w:color="auto" w:fill="FFFACC"/>
             <w:noWrap/>
+            <w:vAlign w:val="center"/>
           </w:tcPr>
           <w:p>
             <w:pPr>
@@ -6539,6 +6561,7 @@
             <w:tcW w:w="2847" w:type="dxa"/>
             <w:shd w:val="clear" w:color="auto" w:fill="FFFACC"/>
             <w:noWrap/>
+            <w:vAlign w:val="center"/>
           </w:tcPr>
           <w:p>
             <w:pPr>
@@ -6558,16 +6581,15 @@
               </w:rPr>
               <w:t>NO REHEARSAL!</w:t>
             </w:r>
-          </w:p>
-          <w:p>
-            <w:pPr>
+            <w:r>
               <w:rPr>
                 <w:b/>
                 <w:bCs/>
                 <w:sz w:val="20"/>
                 <w:szCs w:val="20"/>
               </w:rPr>
-            </w:pPr>
+              <w:t xml:space="preserve"> </w:t>
+            </w:r>
             <w:r>
               <w:rPr>
                 <w:b/>
@@ -6575,7 +6597,7 @@
                 <w:sz w:val="20"/>
                 <w:szCs w:val="20"/>
               </w:rPr>
-              <w:t>(E</w:t>
+              <w:t>(</w:t>
             </w:r>
             <w:r>
               <w:rPr>
@@ -6584,7 +6606,7 @@
                 <w:sz w:val="20"/>
                 <w:szCs w:val="20"/>
               </w:rPr>
-              <w:t>ASTER</w:t>
+              <w:t>Easter</w:t>
             </w:r>
             <w:r>
               <w:rPr>
@@ -6602,6 +6624,7 @@
             <w:tcW w:w="900" w:type="dxa"/>
             <w:shd w:val="clear" w:color="auto" w:fill="FFFACC"/>
             <w:noWrap/>
+            <w:vAlign w:val="center"/>
           </w:tcPr>
           <w:p>
             <w:pPr>
@@ -6617,6 +6640,7 @@
             <w:tcW w:w="1980" w:type="dxa"/>
             <w:shd w:val="clear" w:color="auto" w:fill="FFFACC"/>
             <w:noWrap/>
+            <w:vAlign w:val="center"/>
           </w:tcPr>
           <w:p>
             <w:pPr>
@@ -6632,10 +6656,10 @@
             <w:tcW w:w="810" w:type="dxa"/>
             <w:shd w:val="clear" w:color="auto" w:fill="FFFACC"/>
             <w:noWrap/>
-          </w:tcPr>
-          <w:p>
-            <w:pPr>
-              <w:jc w:val="center"/>
+            <w:vAlign w:val="center"/>
+          </w:tcPr>
+          <w:p>
+            <w:pPr>
               <w:rPr>
                 <w:sz w:val="20"/>
                 <w:szCs w:val="20"/>
@@ -6648,6 +6672,7 @@
             <w:tcW w:w="1170" w:type="dxa"/>
             <w:shd w:val="clear" w:color="auto" w:fill="FFFACC"/>
             <w:noWrap/>
+            <w:vAlign w:val="center"/>
           </w:tcPr>
           <w:p>
             <w:pPr>
@@ -8931,7 +8956,7 @@
         <w:sz w:val="18"/>
         <w:szCs w:val="18"/>
       </w:rPr>
-      <w:t>4</w:t>
+      <w:t>5</w:t>
     </w:r>
     <w:r>
       <w:rPr>

</xml_diff>

<commit_message>
Set designs, minor schedule change, cast list update
Made a PNG file for each Scene in Act 1 that is not in front of the traveler curtain. A minor schedule update.  Minor women roles have been cast and the cast list updated.
</commit_message>
<xml_diff>
--- a/howTo26/H2$ Schedule for Cast revised-Final3.docx
+++ b/howTo26/H2$ Schedule for Cast revised-Final3.docx
@@ -15,7 +15,8 @@
         <w:gridCol w:w="900"/>
         <w:gridCol w:w="1980"/>
         <w:gridCol w:w="810"/>
-        <w:gridCol w:w="1260"/>
+        <w:gridCol w:w="1170"/>
+        <w:gridCol w:w="90"/>
       </w:tblGrid>
       <w:tr>
         <w:trPr>
@@ -234,6 +235,7 @@
         <w:tc>
           <w:tcPr>
             <w:tcW w:w="1260" w:type="dxa"/>
+            <w:gridSpan w:val="2"/>
             <w:shd w:val="clear" w:color="auto" w:fill="196B24" w:themeFill="accent3"/>
             <w:noWrap/>
             <w:vAlign w:val="center"/>
@@ -375,6 +377,7 @@
         <w:tc>
           <w:tcPr>
             <w:tcW w:w="1260" w:type="dxa"/>
+            <w:gridSpan w:val="2"/>
             <w:shd w:val="clear" w:color="auto" w:fill="DAE9F7" w:themeFill="text2" w:themeFillTint="1A"/>
             <w:noWrap/>
             <w:hideMark/>
@@ -530,6 +533,7 @@
         <w:tc>
           <w:tcPr>
             <w:tcW w:w="1260" w:type="dxa"/>
+            <w:gridSpan w:val="2"/>
             <w:noWrap/>
             <w:hideMark/>
           </w:tcPr>
@@ -761,6 +765,7 @@
         <w:tc>
           <w:tcPr>
             <w:tcW w:w="1260" w:type="dxa"/>
+            <w:gridSpan w:val="2"/>
             <w:noWrap/>
             <w:hideMark/>
           </w:tcPr>
@@ -1022,6 +1027,7 @@
         <w:tc>
           <w:tcPr>
             <w:tcW w:w="1260" w:type="dxa"/>
+            <w:gridSpan w:val="2"/>
             <w:noWrap/>
             <w:hideMark/>
           </w:tcPr>
@@ -1528,6 +1534,7 @@
         <w:tc>
           <w:tcPr>
             <w:tcW w:w="1260" w:type="dxa"/>
+            <w:gridSpan w:val="2"/>
             <w:noWrap/>
             <w:hideMark/>
           </w:tcPr>
@@ -1927,6 +1934,7 @@
         <w:tc>
           <w:tcPr>
             <w:tcW w:w="1260" w:type="dxa"/>
+            <w:gridSpan w:val="2"/>
             <w:noWrap/>
           </w:tcPr>
           <w:p>
@@ -2252,6 +2260,7 @@
         <w:tc>
           <w:tcPr>
             <w:tcW w:w="1260" w:type="dxa"/>
+            <w:gridSpan w:val="2"/>
             <w:noWrap/>
             <w:hideMark/>
           </w:tcPr>
@@ -2268,6 +2277,13 @@
                 <w:szCs w:val="20"/>
               </w:rPr>
               <w:t>Kate</w:t>
+            </w:r>
+            <w:r>
+              <w:rPr>
+                <w:sz w:val="20"/>
+                <w:szCs w:val="20"/>
+              </w:rPr>
+              <w:t>, Lisette</w:t>
             </w:r>
           </w:p>
         </w:tc>
@@ -2514,6 +2530,7 @@
         <w:tc>
           <w:tcPr>
             <w:tcW w:w="1260" w:type="dxa"/>
+            <w:gridSpan w:val="2"/>
             <w:noWrap/>
             <w:hideMark/>
           </w:tcPr>
@@ -2693,6 +2710,7 @@
         <w:tc>
           <w:tcPr>
             <w:tcW w:w="1260" w:type="dxa"/>
+            <w:gridSpan w:val="2"/>
             <w:noWrap/>
           </w:tcPr>
           <w:p>
@@ -2915,6 +2933,7 @@
         <w:tc>
           <w:tcPr>
             <w:tcW w:w="1260" w:type="dxa"/>
+            <w:gridSpan w:val="2"/>
             <w:noWrap/>
             <w:hideMark/>
           </w:tcPr>
@@ -3090,6 +3109,7 @@
         <w:tc>
           <w:tcPr>
             <w:tcW w:w="1260" w:type="dxa"/>
+            <w:gridSpan w:val="2"/>
             <w:noWrap/>
             <w:hideMark/>
           </w:tcPr>
@@ -3205,14 +3225,103 @@
                 <w:sz w:val="20"/>
                 <w:szCs w:val="20"/>
               </w:rPr>
-              <w:t xml:space="preserve">CLEAN ACT I </w:t>
-            </w:r>
-            <w:r>
-              <w:rPr>
-                <w:sz w:val="20"/>
-                <w:szCs w:val="20"/>
-              </w:rPr>
-              <w:t>(and plug in minor characters into blocking)</w:t>
+              <w:t>Intimacy Choreography</w:t>
+            </w:r>
+          </w:p>
+          <w:p>
+            <w:pPr>
+              <w:ind w:left="220"/>
+              <w:rPr>
+                <w:sz w:val="20"/>
+                <w:szCs w:val="20"/>
+              </w:rPr>
+            </w:pPr>
+            <w:r>
+              <w:rPr>
+                <w:sz w:val="20"/>
+                <w:szCs w:val="20"/>
+              </w:rPr>
+              <w:t>7:30 Finch &amp; Heady</w:t>
+            </w:r>
+          </w:p>
+          <w:p>
+            <w:pPr>
+              <w:ind w:left="220"/>
+              <w:rPr>
+                <w:sz w:val="20"/>
+                <w:szCs w:val="20"/>
+              </w:rPr>
+            </w:pPr>
+            <w:r>
+              <w:rPr>
+                <w:sz w:val="20"/>
+                <w:szCs w:val="20"/>
+              </w:rPr>
+              <w:t>7:</w:t>
+            </w:r>
+            <w:r>
+              <w:rPr>
+                <w:sz w:val="20"/>
+                <w:szCs w:val="20"/>
+              </w:rPr>
+              <w:t>45</w:t>
+            </w:r>
+            <w:r>
+              <w:rPr>
+                <w:sz w:val="20"/>
+                <w:szCs w:val="20"/>
+              </w:rPr>
+              <w:t xml:space="preserve"> Finch &amp; </w:t>
+            </w:r>
+            <w:r>
+              <w:rPr>
+                <w:sz w:val="20"/>
+                <w:szCs w:val="20"/>
+              </w:rPr>
+              <w:t>Rosemary</w:t>
+            </w:r>
+          </w:p>
+          <w:p>
+            <w:pPr>
+              <w:rPr>
+                <w:sz w:val="20"/>
+                <w:szCs w:val="20"/>
+              </w:rPr>
+            </w:pPr>
+            <w:r>
+              <w:rPr>
+                <w:sz w:val="20"/>
+                <w:szCs w:val="20"/>
+              </w:rPr>
+              <w:t>8:00 ALL - Clean</w:t>
+            </w:r>
+            <w:r>
+              <w:rPr>
+                <w:sz w:val="20"/>
+                <w:szCs w:val="20"/>
+              </w:rPr>
+              <w:t xml:space="preserve"> </w:t>
+            </w:r>
+            <w:r>
+              <w:rPr>
+                <w:sz w:val="20"/>
+                <w:szCs w:val="20"/>
+              </w:rPr>
+              <w:t>Act</w:t>
+            </w:r>
+            <w:r>
+              <w:rPr>
+                <w:sz w:val="20"/>
+                <w:szCs w:val="20"/>
+              </w:rPr>
+              <w:t xml:space="preserve"> I </w:t>
+            </w:r>
+            <w:r>
+              <w:rPr>
+                <w:sz w:val="20"/>
+                <w:szCs w:val="20"/>
+              </w:rPr>
+              <w:t>(plug minor characters into blocking)</w:t>
             </w:r>
           </w:p>
         </w:tc>
@@ -3229,6 +3338,36 @@
                 <w:szCs w:val="20"/>
               </w:rPr>
             </w:pPr>
+            <w:r>
+              <w:rPr>
+                <w:sz w:val="20"/>
+                <w:szCs w:val="20"/>
+              </w:rPr>
+              <w:t>Julie</w:t>
+            </w:r>
+          </w:p>
+          <w:p>
+            <w:pPr>
+              <w:rPr>
+                <w:sz w:val="20"/>
+                <w:szCs w:val="20"/>
+              </w:rPr>
+            </w:pPr>
+          </w:p>
+          <w:p>
+            <w:pPr>
+              <w:rPr>
+                <w:sz w:val="20"/>
+                <w:szCs w:val="20"/>
+              </w:rPr>
+            </w:pPr>
+            <w:r>
+              <w:rPr>
+                <w:sz w:val="20"/>
+                <w:szCs w:val="20"/>
+              </w:rPr>
+              <w:t>Chris</w:t>
+            </w:r>
           </w:p>
         </w:tc>
         <w:tc>
@@ -3279,6 +3418,7 @@
         <w:tc>
           <w:tcPr>
             <w:tcW w:w="1260" w:type="dxa"/>
+            <w:gridSpan w:val="2"/>
             <w:noWrap/>
             <w:hideMark/>
           </w:tcPr>
@@ -3322,6 +3462,7 @@
                 <w:sz w:val="20"/>
                 <w:szCs w:val="20"/>
               </w:rPr>
+              <w:lastRenderedPageBreak/>
               <w:t>Wed. 2/25</w:t>
             </w:r>
           </w:p>
@@ -3444,6 +3585,7 @@
         <w:tc>
           <w:tcPr>
             <w:tcW w:w="1260" w:type="dxa"/>
+            <w:gridSpan w:val="2"/>
             <w:noWrap/>
             <w:hideMark/>
           </w:tcPr>
@@ -3464,29 +3606,10 @@
           </w:p>
         </w:tc>
       </w:tr>
-    </w:tbl>
-    <w:p>
-      <w:r>
-        <w:br w:type="page"/>
-      </w:r>
-    </w:p>
-    <w:tbl>
-      <w:tblPr>
-        <w:tblStyle w:val="TableGrid"/>
-        <w:tblW w:w="10075" w:type="dxa"/>
-        <w:tblLook w:val="04A0" w:firstRow="1" w:lastRow="0" w:firstColumn="1" w:lastColumn="0" w:noHBand="0" w:noVBand="1"/>
-      </w:tblPr>
-      <w:tblGrid>
-        <w:gridCol w:w="1435"/>
-        <w:gridCol w:w="933"/>
-        <w:gridCol w:w="2847"/>
-        <w:gridCol w:w="900"/>
-        <w:gridCol w:w="1980"/>
-        <w:gridCol w:w="810"/>
-        <w:gridCol w:w="1170"/>
-      </w:tblGrid>
       <w:tr>
         <w:trPr>
+          <w:gridAfter w:val="1"/>
+          <w:wAfter w:w="90" w:type="dxa"/>
           <w:cantSplit/>
           <w:trHeight w:val="315"/>
         </w:trPr>
@@ -3509,7 +3632,6 @@
                 <w:sz w:val="20"/>
                 <w:szCs w:val="20"/>
               </w:rPr>
-              <w:lastRenderedPageBreak/>
               <w:t>MARCH</w:t>
             </w:r>
           </w:p>
@@ -3614,6 +3736,8 @@
       </w:tr>
       <w:tr>
         <w:trPr>
+          <w:gridAfter w:val="1"/>
+          <w:wAfter w:w="90" w:type="dxa"/>
           <w:cantSplit/>
           <w:trHeight w:val="315"/>
         </w:trPr>
@@ -3854,6 +3978,8 @@
       </w:tr>
       <w:tr>
         <w:trPr>
+          <w:gridAfter w:val="1"/>
+          <w:wAfter w:w="90" w:type="dxa"/>
           <w:cantSplit/>
           <w:trHeight w:val="315"/>
         </w:trPr>
@@ -4100,6 +4226,8 @@
       </w:tr>
       <w:tr>
         <w:trPr>
+          <w:gridAfter w:val="1"/>
+          <w:wAfter w:w="90" w:type="dxa"/>
           <w:cantSplit/>
           <w:trHeight w:val="315"/>
         </w:trPr>
@@ -4343,6 +4471,8 @@
       </w:tr>
       <w:tr>
         <w:trPr>
+          <w:gridAfter w:val="1"/>
+          <w:wAfter w:w="90" w:type="dxa"/>
           <w:cantSplit/>
           <w:trHeight w:val="315"/>
         </w:trPr>
@@ -4506,6 +4636,8 @@
       </w:tr>
       <w:tr>
         <w:trPr>
+          <w:gridAfter w:val="1"/>
+          <w:wAfter w:w="90" w:type="dxa"/>
           <w:cantSplit/>
           <w:trHeight w:val="315"/>
         </w:trPr>
@@ -4653,6 +4785,8 @@
       </w:tr>
       <w:tr>
         <w:trPr>
+          <w:gridAfter w:val="1"/>
+          <w:wAfter w:w="90" w:type="dxa"/>
           <w:cantSplit/>
           <w:trHeight w:val="315"/>
         </w:trPr>
@@ -4807,6 +4941,8 @@
       </w:tr>
       <w:tr>
         <w:trPr>
+          <w:gridAfter w:val="1"/>
+          <w:wAfter w:w="90" w:type="dxa"/>
           <w:cantSplit/>
           <w:trHeight w:val="315"/>
         </w:trPr>
@@ -4996,6 +5132,8 @@
       </w:tr>
       <w:tr>
         <w:trPr>
+          <w:gridAfter w:val="1"/>
+          <w:wAfter w:w="90" w:type="dxa"/>
           <w:cantSplit/>
           <w:trHeight w:val="315"/>
         </w:trPr>
@@ -5143,6 +5281,8 @@
       </w:tr>
       <w:tr>
         <w:trPr>
+          <w:gridAfter w:val="1"/>
+          <w:wAfter w:w="90" w:type="dxa"/>
           <w:cantSplit/>
           <w:trHeight w:val="315"/>
         </w:trPr>
@@ -5442,6 +5582,8 @@
       </w:tr>
       <w:tr>
         <w:trPr>
+          <w:gridAfter w:val="1"/>
+          <w:wAfter w:w="90" w:type="dxa"/>
           <w:cantSplit/>
           <w:trHeight w:val="315"/>
         </w:trPr>
@@ -5603,6 +5745,8 @@
       </w:tr>
       <w:tr>
         <w:trPr>
+          <w:gridAfter w:val="1"/>
+          <w:wAfter w:w="90" w:type="dxa"/>
           <w:cantSplit/>
           <w:trHeight w:val="315"/>
         </w:trPr>
@@ -5757,6 +5901,8 @@
       </w:tr>
       <w:tr>
         <w:trPr>
+          <w:gridAfter w:val="1"/>
+          <w:wAfter w:w="90" w:type="dxa"/>
           <w:cantSplit/>
           <w:trHeight w:val="315"/>
         </w:trPr>
@@ -5918,6 +6064,8 @@
       </w:tr>
       <w:tr>
         <w:trPr>
+          <w:gridAfter w:val="1"/>
+          <w:wAfter w:w="90" w:type="dxa"/>
           <w:cantSplit/>
           <w:trHeight w:val="315"/>
         </w:trPr>
@@ -6072,6 +6220,8 @@
       </w:tr>
       <w:tr>
         <w:trPr>
+          <w:gridAfter w:val="1"/>
+          <w:wAfter w:w="90" w:type="dxa"/>
           <w:cantSplit/>
           <w:trHeight w:val="315"/>
         </w:trPr>
@@ -6219,6 +6369,8 @@
       </w:tr>
       <w:tr>
         <w:trPr>
+          <w:gridAfter w:val="1"/>
+          <w:wAfter w:w="90" w:type="dxa"/>
           <w:cantSplit/>
           <w:trHeight w:val="315"/>
         </w:trPr>
@@ -6345,6 +6497,8 @@
       </w:tr>
       <w:tr>
         <w:trPr>
+          <w:gridAfter w:val="1"/>
+          <w:wAfter w:w="90" w:type="dxa"/>
           <w:cantSplit/>
           <w:trHeight w:val="315"/>
         </w:trPr>
@@ -6514,6 +6668,8 @@
       </w:tr>
       <w:tr>
         <w:trPr>
+          <w:gridAfter w:val="1"/>
+          <w:wAfter w:w="90" w:type="dxa"/>
           <w:cantSplit/>
           <w:trHeight w:val="332"/>
         </w:trPr>
@@ -6686,6 +6842,8 @@
       </w:tr>
       <w:tr>
         <w:trPr>
+          <w:gridAfter w:val="1"/>
+          <w:wAfter w:w="90" w:type="dxa"/>
           <w:cantSplit/>
           <w:trHeight w:val="315"/>
         </w:trPr>
@@ -6833,6 +6991,8 @@
       </w:tr>
       <w:tr>
         <w:trPr>
+          <w:gridAfter w:val="1"/>
+          <w:wAfter w:w="90" w:type="dxa"/>
           <w:cantSplit/>
           <w:trHeight w:val="315"/>
         </w:trPr>
@@ -6981,6 +7141,8 @@
       </w:tr>
       <w:tr>
         <w:trPr>
+          <w:gridAfter w:val="1"/>
+          <w:wAfter w:w="90" w:type="dxa"/>
           <w:cantSplit/>
           <w:trHeight w:val="315"/>
         </w:trPr>
@@ -7145,6 +7307,8 @@
       </w:tr>
       <w:tr>
         <w:trPr>
+          <w:gridAfter w:val="1"/>
+          <w:wAfter w:w="90" w:type="dxa"/>
           <w:cantSplit/>
           <w:trHeight w:val="315"/>
         </w:trPr>
@@ -7307,6 +7471,8 @@
       </w:tr>
       <w:tr>
         <w:trPr>
+          <w:gridAfter w:val="1"/>
+          <w:wAfter w:w="90" w:type="dxa"/>
           <w:cantSplit/>
           <w:trHeight w:val="315"/>
         </w:trPr>
@@ -7477,6 +7643,8 @@
       </w:tr>
       <w:tr>
         <w:trPr>
+          <w:gridAfter w:val="1"/>
+          <w:wAfter w:w="90" w:type="dxa"/>
           <w:cantSplit/>
           <w:trHeight w:val="315"/>
         </w:trPr>
@@ -7647,6 +7815,8 @@
       </w:tr>
       <w:tr>
         <w:trPr>
+          <w:gridAfter w:val="1"/>
+          <w:wAfter w:w="90" w:type="dxa"/>
           <w:cantSplit/>
           <w:trHeight w:val="315"/>
         </w:trPr>
@@ -7668,6 +7838,7 @@
                 <w:sz w:val="20"/>
                 <w:szCs w:val="20"/>
               </w:rPr>
+              <w:lastRenderedPageBreak/>
               <w:t>Wed. 4/15</w:t>
             </w:r>
           </w:p>
@@ -7817,6 +7988,8 @@
       </w:tr>
       <w:tr>
         <w:trPr>
+          <w:gridAfter w:val="1"/>
+          <w:wAfter w:w="90" w:type="dxa"/>
           <w:cantSplit/>
           <w:trHeight w:val="315"/>
         </w:trPr>
@@ -7838,7 +8011,6 @@
                 <w:sz w:val="20"/>
                 <w:szCs w:val="20"/>
               </w:rPr>
-              <w:lastRenderedPageBreak/>
               <w:t>Sat. 4/18</w:t>
             </w:r>
           </w:p>
@@ -8051,6 +8223,8 @@
       </w:tr>
       <w:tr>
         <w:trPr>
+          <w:gridAfter w:val="1"/>
+          <w:wAfter w:w="90" w:type="dxa"/>
           <w:cantSplit/>
           <w:trHeight w:val="315"/>
         </w:trPr>
@@ -8240,6 +8414,8 @@
       </w:tr>
       <w:tr>
         <w:trPr>
+          <w:gridAfter w:val="1"/>
+          <w:wAfter w:w="90" w:type="dxa"/>
           <w:cantSplit/>
           <w:trHeight w:val="315"/>
         </w:trPr>
@@ -8436,6 +8612,8 @@
       </w:tr>
       <w:tr>
         <w:trPr>
+          <w:gridAfter w:val="1"/>
+          <w:wAfter w:w="90" w:type="dxa"/>
           <w:cantSplit/>
           <w:trHeight w:val="315"/>
         </w:trPr>
@@ -8654,6 +8832,8 @@
       </w:tr>
       <w:tr>
         <w:trPr>
+          <w:gridAfter w:val="1"/>
+          <w:wAfter w:w="90" w:type="dxa"/>
           <w:cantSplit/>
           <w:trHeight w:val="315"/>
         </w:trPr>
@@ -8902,7 +9082,12 @@
       </w:pPr>
     </w:p>
     <w:sectPr>
-      <w:footerReference w:type="default" r:id="rId7"/>
+      <w:headerReference w:type="even" r:id="rId7"/>
+      <w:headerReference w:type="default" r:id="rId8"/>
+      <w:footerReference w:type="even" r:id="rId9"/>
+      <w:footerReference w:type="default" r:id="rId10"/>
+      <w:headerReference w:type="first" r:id="rId11"/>
+      <w:footerReference w:type="first" r:id="rId12"/>
       <w:pgSz w:w="12240" w:h="15840"/>
       <w:pgMar w:top="720" w:right="1152" w:bottom="720" w:left="1152" w:header="720" w:footer="720" w:gutter="0"/>
       <w:cols w:space="720"/>
@@ -8936,6 +9121,16 @@
   <w:p>
     <w:pPr>
       <w:pStyle w:val="Footer"/>
+    </w:pPr>
+  </w:p>
+</w:ftr>
+</file>
+
+<file path=word/footer2.xml><?xml version="1.0" encoding="utf-8"?>
+<w:ftr xmlns:wpc="http://schemas.microsoft.com/office/word/2010/wordprocessingCanvas" xmlns:cx="http://schemas.microsoft.com/office/drawing/2014/chartex" xmlns:cx1="http://schemas.microsoft.com/office/drawing/2015/9/8/chartex" xmlns:cx2="http://schemas.microsoft.com/office/drawing/2015/10/21/chartex" xmlns:cx3="http://schemas.microsoft.com/office/drawing/2016/5/9/chartex" xmlns:cx4="http://schemas.microsoft.com/office/drawing/2016/5/10/chartex" xmlns:cx5="http://schemas.microsoft.com/office/drawing/2016/5/11/chartex" xmlns:cx6="http://schemas.microsoft.com/office/drawing/2016/5/12/chartex" xmlns:cx7="http://schemas.microsoft.com/office/drawing/2016/5/13/chartex" xmlns:cx8="http://schemas.microsoft.com/office/drawing/2016/5/14/chartex" xmlns:mc="http://schemas.openxmlformats.org/markup-compatibility/2006" xmlns:aink="http://schemas.microsoft.com/office/drawing/2016/ink" xmlns:am3d="http://schemas.microsoft.com/office/drawing/2017/model3d" xmlns:o="urn:schemas-microsoft-com:office:office" xmlns:oel="http://schemas.microsoft.com/office/2019/extlst" xmlns:r="http://schemas.openxmlformats.org/officeDocument/2006/relationships" xmlns:m="http://schemas.openxmlformats.org/officeDocument/2006/math" xmlns:v="urn:schemas-microsoft-com:vml" xmlns:wp14="http://schemas.microsoft.com/office/word/2010/wordprocessingDrawing" xmlns:wp="http://schemas.openxmlformats.org/drawingml/2006/wordprocessingDrawing" xmlns:w10="urn:schemas-microsoft-com:office:word" xmlns:w="http://schemas.openxmlformats.org/wordprocessingml/2006/main" xmlns:w14="http://schemas.microsoft.com/office/word/2010/wordml" xmlns:w15="http://schemas.microsoft.com/office/word/2012/wordml" xmlns:w16cex="http://schemas.microsoft.com/office/word/2018/wordml/cex" xmlns:w16cid="http://schemas.microsoft.com/office/word/2016/wordml/cid" xmlns:w16="http://schemas.microsoft.com/office/word/2018/wordml" xmlns:w16du="http://schemas.microsoft.com/office/word/2023/wordml/word16du" xmlns:w16sdtdh="http://schemas.microsoft.com/office/word/2020/wordml/sdtdatahash" xmlns:w16sdtfl="http://schemas.microsoft.com/office/word/2024/wordml/sdtformatlock" xmlns:w16se="http://schemas.microsoft.com/office/word/2015/wordml/symex" xmlns:wpg="http://schemas.microsoft.com/office/word/2010/wordprocessingGroup" xmlns:wpi="http://schemas.microsoft.com/office/word/2010/wordprocessingInk" xmlns:wne="http://schemas.microsoft.com/office/word/2006/wordml" xmlns:wps="http://schemas.microsoft.com/office/word/2010/wordprocessingShape" mc:Ignorable="w14 w15 w16se w16cid w16 w16cex w16sdtdh w16sdtfl w16du wp14">
+  <w:p>
+    <w:pPr>
+      <w:pStyle w:val="Footer"/>
       <w:rPr>
         <w:color w:val="404040" w:themeColor="text1" w:themeTint="BF"/>
         <w:sz w:val="18"/>
@@ -8956,7 +9151,7 @@
         <w:sz w:val="18"/>
         <w:szCs w:val="18"/>
       </w:rPr>
-      <w:t>5</w:t>
+      <w:t>11</w:t>
     </w:r>
     <w:r>
       <w:rPr>
@@ -8966,6 +9161,16 @@
       </w:rPr>
       <w:t>, 2026</w:t>
     </w:r>
+  </w:p>
+</w:ftr>
+</file>
+
+<file path=word/footer3.xml><?xml version="1.0" encoding="utf-8"?>
+<w:ftr xmlns:wpc="http://schemas.microsoft.com/office/word/2010/wordprocessingCanvas" xmlns:cx="http://schemas.microsoft.com/office/drawing/2014/chartex" xmlns:cx1="http://schemas.microsoft.com/office/drawing/2015/9/8/chartex" xmlns:cx2="http://schemas.microsoft.com/office/drawing/2015/10/21/chartex" xmlns:cx3="http://schemas.microsoft.com/office/drawing/2016/5/9/chartex" xmlns:cx4="http://schemas.microsoft.com/office/drawing/2016/5/10/chartex" xmlns:cx5="http://schemas.microsoft.com/office/drawing/2016/5/11/chartex" xmlns:cx6="http://schemas.microsoft.com/office/drawing/2016/5/12/chartex" xmlns:cx7="http://schemas.microsoft.com/office/drawing/2016/5/13/chartex" xmlns:cx8="http://schemas.microsoft.com/office/drawing/2016/5/14/chartex" xmlns:mc="http://schemas.openxmlformats.org/markup-compatibility/2006" xmlns:aink="http://schemas.microsoft.com/office/drawing/2016/ink" xmlns:am3d="http://schemas.microsoft.com/office/drawing/2017/model3d" xmlns:o="urn:schemas-microsoft-com:office:office" xmlns:oel="http://schemas.microsoft.com/office/2019/extlst" xmlns:r="http://schemas.openxmlformats.org/officeDocument/2006/relationships" xmlns:m="http://schemas.openxmlformats.org/officeDocument/2006/math" xmlns:v="urn:schemas-microsoft-com:vml" xmlns:wp14="http://schemas.microsoft.com/office/word/2010/wordprocessingDrawing" xmlns:wp="http://schemas.openxmlformats.org/drawingml/2006/wordprocessingDrawing" xmlns:w10="urn:schemas-microsoft-com:office:word" xmlns:w="http://schemas.openxmlformats.org/wordprocessingml/2006/main" xmlns:w14="http://schemas.microsoft.com/office/word/2010/wordml" xmlns:w15="http://schemas.microsoft.com/office/word/2012/wordml" xmlns:w16cex="http://schemas.microsoft.com/office/word/2018/wordml/cex" xmlns:w16cid="http://schemas.microsoft.com/office/word/2016/wordml/cid" xmlns:w16="http://schemas.microsoft.com/office/word/2018/wordml" xmlns:w16du="http://schemas.microsoft.com/office/word/2023/wordml/word16du" xmlns:w16sdtdh="http://schemas.microsoft.com/office/word/2020/wordml/sdtdatahash" xmlns:w16sdtfl="http://schemas.microsoft.com/office/word/2024/wordml/sdtformatlock" xmlns:w16se="http://schemas.microsoft.com/office/word/2015/wordml/symex" xmlns:wpg="http://schemas.microsoft.com/office/word/2010/wordprocessingGroup" xmlns:wpi="http://schemas.microsoft.com/office/word/2010/wordprocessingInk" xmlns:wne="http://schemas.microsoft.com/office/word/2006/wordml" xmlns:wps="http://schemas.microsoft.com/office/word/2010/wordprocessingShape" mc:Ignorable="w14 w15 w16se w16cid w16 w16cex w16sdtdh w16sdtfl w16du wp14">
+  <w:p>
+    <w:pPr>
+      <w:pStyle w:val="Footer"/>
+    </w:pPr>
   </w:p>
 </w:ftr>
 </file>
@@ -8987,6 +9192,36 @@
     </w:p>
   </w:footnote>
 </w:footnotes>
+</file>
+
+<file path=word/header1.xml><?xml version="1.0" encoding="utf-8"?>
+<w:hdr xmlns:wpc="http://schemas.microsoft.com/office/word/2010/wordprocessingCanvas" xmlns:cx="http://schemas.microsoft.com/office/drawing/2014/chartex" xmlns:cx1="http://schemas.microsoft.com/office/drawing/2015/9/8/chartex" xmlns:cx2="http://schemas.microsoft.com/office/drawing/2015/10/21/chartex" xmlns:cx3="http://schemas.microsoft.com/office/drawing/2016/5/9/chartex" xmlns:cx4="http://schemas.microsoft.com/office/drawing/2016/5/10/chartex" xmlns:cx5="http://schemas.microsoft.com/office/drawing/2016/5/11/chartex" xmlns:cx6="http://schemas.microsoft.com/office/drawing/2016/5/12/chartex" xmlns:cx7="http://schemas.microsoft.com/office/drawing/2016/5/13/chartex" xmlns:cx8="http://schemas.microsoft.com/office/drawing/2016/5/14/chartex" xmlns:mc="http://schemas.openxmlformats.org/markup-compatibility/2006" xmlns:aink="http://schemas.microsoft.com/office/drawing/2016/ink" xmlns:am3d="http://schemas.microsoft.com/office/drawing/2017/model3d" xmlns:o="urn:schemas-microsoft-com:office:office" xmlns:oel="http://schemas.microsoft.com/office/2019/extlst" xmlns:r="http://schemas.openxmlformats.org/officeDocument/2006/relationships" xmlns:m="http://schemas.openxmlformats.org/officeDocument/2006/math" xmlns:v="urn:schemas-microsoft-com:vml" xmlns:wp14="http://schemas.microsoft.com/office/word/2010/wordprocessingDrawing" xmlns:wp="http://schemas.openxmlformats.org/drawingml/2006/wordprocessingDrawing" xmlns:w10="urn:schemas-microsoft-com:office:word" xmlns:w="http://schemas.openxmlformats.org/wordprocessingml/2006/main" xmlns:w14="http://schemas.microsoft.com/office/word/2010/wordml" xmlns:w15="http://schemas.microsoft.com/office/word/2012/wordml" xmlns:w16cex="http://schemas.microsoft.com/office/word/2018/wordml/cex" xmlns:w16cid="http://schemas.microsoft.com/office/word/2016/wordml/cid" xmlns:w16="http://schemas.microsoft.com/office/word/2018/wordml" xmlns:w16du="http://schemas.microsoft.com/office/word/2023/wordml/word16du" xmlns:w16sdtdh="http://schemas.microsoft.com/office/word/2020/wordml/sdtdatahash" xmlns:w16sdtfl="http://schemas.microsoft.com/office/word/2024/wordml/sdtformatlock" xmlns:w16se="http://schemas.microsoft.com/office/word/2015/wordml/symex" xmlns:wpg="http://schemas.microsoft.com/office/word/2010/wordprocessingGroup" xmlns:wpi="http://schemas.microsoft.com/office/word/2010/wordprocessingInk" xmlns:wne="http://schemas.microsoft.com/office/word/2006/wordml" xmlns:wps="http://schemas.microsoft.com/office/word/2010/wordprocessingShape" mc:Ignorable="w14 w15 w16se w16cid w16 w16cex w16sdtdh w16sdtfl w16du wp14">
+  <w:p>
+    <w:pPr>
+      <w:pStyle w:val="Header"/>
+    </w:pPr>
+  </w:p>
+</w:hdr>
+</file>
+
+<file path=word/header2.xml><?xml version="1.0" encoding="utf-8"?>
+<w:hdr xmlns:wpc="http://schemas.microsoft.com/office/word/2010/wordprocessingCanvas" xmlns:cx="http://schemas.microsoft.com/office/drawing/2014/chartex" xmlns:cx1="http://schemas.microsoft.com/office/drawing/2015/9/8/chartex" xmlns:cx2="http://schemas.microsoft.com/office/drawing/2015/10/21/chartex" xmlns:cx3="http://schemas.microsoft.com/office/drawing/2016/5/9/chartex" xmlns:cx4="http://schemas.microsoft.com/office/drawing/2016/5/10/chartex" xmlns:cx5="http://schemas.microsoft.com/office/drawing/2016/5/11/chartex" xmlns:cx6="http://schemas.microsoft.com/office/drawing/2016/5/12/chartex" xmlns:cx7="http://schemas.microsoft.com/office/drawing/2016/5/13/chartex" xmlns:cx8="http://schemas.microsoft.com/office/drawing/2016/5/14/chartex" xmlns:mc="http://schemas.openxmlformats.org/markup-compatibility/2006" xmlns:aink="http://schemas.microsoft.com/office/drawing/2016/ink" xmlns:am3d="http://schemas.microsoft.com/office/drawing/2017/model3d" xmlns:o="urn:schemas-microsoft-com:office:office" xmlns:oel="http://schemas.microsoft.com/office/2019/extlst" xmlns:r="http://schemas.openxmlformats.org/officeDocument/2006/relationships" xmlns:m="http://schemas.openxmlformats.org/officeDocument/2006/math" xmlns:v="urn:schemas-microsoft-com:vml" xmlns:wp14="http://schemas.microsoft.com/office/word/2010/wordprocessingDrawing" xmlns:wp="http://schemas.openxmlformats.org/drawingml/2006/wordprocessingDrawing" xmlns:w10="urn:schemas-microsoft-com:office:word" xmlns:w="http://schemas.openxmlformats.org/wordprocessingml/2006/main" xmlns:w14="http://schemas.microsoft.com/office/word/2010/wordml" xmlns:w15="http://schemas.microsoft.com/office/word/2012/wordml" xmlns:w16cex="http://schemas.microsoft.com/office/word/2018/wordml/cex" xmlns:w16cid="http://schemas.microsoft.com/office/word/2016/wordml/cid" xmlns:w16="http://schemas.microsoft.com/office/word/2018/wordml" xmlns:w16du="http://schemas.microsoft.com/office/word/2023/wordml/word16du" xmlns:w16sdtdh="http://schemas.microsoft.com/office/word/2020/wordml/sdtdatahash" xmlns:w16sdtfl="http://schemas.microsoft.com/office/word/2024/wordml/sdtformatlock" xmlns:w16se="http://schemas.microsoft.com/office/word/2015/wordml/symex" xmlns:wpg="http://schemas.microsoft.com/office/word/2010/wordprocessingGroup" xmlns:wpi="http://schemas.microsoft.com/office/word/2010/wordprocessingInk" xmlns:wne="http://schemas.microsoft.com/office/word/2006/wordml" xmlns:wps="http://schemas.microsoft.com/office/word/2010/wordprocessingShape" mc:Ignorable="w14 w15 w16se w16cid w16 w16cex w16sdtdh w16sdtfl w16du wp14">
+  <w:p>
+    <w:pPr>
+      <w:pStyle w:val="Header"/>
+    </w:pPr>
+  </w:p>
+</w:hdr>
+</file>
+
+<file path=word/header3.xml><?xml version="1.0" encoding="utf-8"?>
+<w:hdr xmlns:wpc="http://schemas.microsoft.com/office/word/2010/wordprocessingCanvas" xmlns:cx="http://schemas.microsoft.com/office/drawing/2014/chartex" xmlns:cx1="http://schemas.microsoft.com/office/drawing/2015/9/8/chartex" xmlns:cx2="http://schemas.microsoft.com/office/drawing/2015/10/21/chartex" xmlns:cx3="http://schemas.microsoft.com/office/drawing/2016/5/9/chartex" xmlns:cx4="http://schemas.microsoft.com/office/drawing/2016/5/10/chartex" xmlns:cx5="http://schemas.microsoft.com/office/drawing/2016/5/11/chartex" xmlns:cx6="http://schemas.microsoft.com/office/drawing/2016/5/12/chartex" xmlns:cx7="http://schemas.microsoft.com/office/drawing/2016/5/13/chartex" xmlns:cx8="http://schemas.microsoft.com/office/drawing/2016/5/14/chartex" xmlns:mc="http://schemas.openxmlformats.org/markup-compatibility/2006" xmlns:aink="http://schemas.microsoft.com/office/drawing/2016/ink" xmlns:am3d="http://schemas.microsoft.com/office/drawing/2017/model3d" xmlns:o="urn:schemas-microsoft-com:office:office" xmlns:oel="http://schemas.microsoft.com/office/2019/extlst" xmlns:r="http://schemas.openxmlformats.org/officeDocument/2006/relationships" xmlns:m="http://schemas.openxmlformats.org/officeDocument/2006/math" xmlns:v="urn:schemas-microsoft-com:vml" xmlns:wp14="http://schemas.microsoft.com/office/word/2010/wordprocessingDrawing" xmlns:wp="http://schemas.openxmlformats.org/drawingml/2006/wordprocessingDrawing" xmlns:w10="urn:schemas-microsoft-com:office:word" xmlns:w="http://schemas.openxmlformats.org/wordprocessingml/2006/main" xmlns:w14="http://schemas.microsoft.com/office/word/2010/wordml" xmlns:w15="http://schemas.microsoft.com/office/word/2012/wordml" xmlns:w16cex="http://schemas.microsoft.com/office/word/2018/wordml/cex" xmlns:w16cid="http://schemas.microsoft.com/office/word/2016/wordml/cid" xmlns:w16="http://schemas.microsoft.com/office/word/2018/wordml" xmlns:w16du="http://schemas.microsoft.com/office/word/2023/wordml/word16du" xmlns:w16sdtdh="http://schemas.microsoft.com/office/word/2020/wordml/sdtdatahash" xmlns:w16sdtfl="http://schemas.microsoft.com/office/word/2024/wordml/sdtformatlock" xmlns:w16se="http://schemas.microsoft.com/office/word/2015/wordml/symex" xmlns:wpg="http://schemas.microsoft.com/office/word/2010/wordprocessingGroup" xmlns:wpi="http://schemas.microsoft.com/office/word/2010/wordprocessingInk" xmlns:wne="http://schemas.microsoft.com/office/word/2006/wordml" xmlns:wps="http://schemas.microsoft.com/office/word/2010/wordprocessingShape" mc:Ignorable="w14 w15 w16se w16cid w16 w16cex w16sdtdh w16sdtfl w16du wp14">
+  <w:p>
+    <w:pPr>
+      <w:pStyle w:val="Header"/>
+    </w:pPr>
+  </w:p>
+</w:hdr>
 </file>
 
 <file path=word/numbering.xml><?xml version="1.0" encoding="utf-8"?>

</xml_diff>